<commit_message>
Finish model. Work on finishing report
</commit_message>
<xml_diff>
--- a/Enron Submission Free-Response Question.docx
+++ b/Enron Submission Free-Response Question.docx
@@ -169,27 +169,7 @@
           <w:sz w:val="23"/>
           <w:szCs w:val="23"/>
         </w:rPr>
-        <w:t>Summarize for us the goal of this project and how machine learning is useful in trying to accomplish it.  As part of your answer, give some background on the dataset and how it can be used to answer the project question.  Were there any outliers in the data when you got it, and how did you handle those?  [</w:t>
-      </w:r>
-      <w:proofErr w:type="gramStart"/>
-      <w:r>
-        <w:rPr>
-          <w:rFonts w:ascii="Arial" w:hAnsi="Arial" w:cs="Arial"/>
-          <w:color w:val="000000"/>
-          <w:sz w:val="23"/>
-          <w:szCs w:val="23"/>
-        </w:rPr>
-        <w:t>relevant</w:t>
-      </w:r>
-      <w:proofErr w:type="gramEnd"/>
-      <w:r>
-        <w:rPr>
-          <w:rFonts w:ascii="Arial" w:hAnsi="Arial" w:cs="Arial"/>
-          <w:color w:val="000000"/>
-          <w:sz w:val="23"/>
-          <w:szCs w:val="23"/>
-        </w:rPr>
-        <w:t xml:space="preserve"> rubric items: “data exploration”, “outlier investigation”]</w:t>
+        <w:t>Summarize for us the goal of this project and how machine learning is useful in trying to accomplish it.  As part of your answer, give some background on the dataset and how it can be used to answer the project question.  Were there any outliers in the data when you got it, and how did you handle those?  [relevant rubric items: “data exploration”, “outlier investigation”]</w:t>
       </w:r>
     </w:p>
     <w:p>
@@ -302,27 +282,7 @@
           <w:sz w:val="23"/>
           <w:szCs w:val="23"/>
         </w:rPr>
-        <w:t xml:space="preserve"> and we are actually given a test data </w:t>
-      </w:r>
-      <w:proofErr w:type="gramStart"/>
-      <w:r>
-        <w:rPr>
-          <w:rFonts w:ascii="Arial" w:hAnsi="Arial" w:cs="Arial"/>
-          <w:color w:val="0070C0"/>
-          <w:sz w:val="23"/>
-          <w:szCs w:val="23"/>
-        </w:rPr>
-        <w:t>set which</w:t>
-      </w:r>
-      <w:proofErr w:type="gramEnd"/>
-      <w:r>
-        <w:rPr>
-          <w:rFonts w:ascii="Arial" w:hAnsi="Arial" w:cs="Arial"/>
-          <w:color w:val="0070C0"/>
-          <w:sz w:val="23"/>
-          <w:szCs w:val="23"/>
-        </w:rPr>
-        <w:t xml:space="preserve"> contains the right “answers” (whether the person is actually a POI</w:t>
+        <w:t xml:space="preserve"> and we are actually given a test data set which contains the right “answers” (whether the person is actually a POI</w:t>
       </w:r>
       <w:r>
         <w:rPr>
@@ -447,8 +407,6 @@
         </w:rPr>
         <w:t xml:space="preserve">itself </w:t>
       </w:r>
-      <w:bookmarkStart w:id="0" w:name="_GoBack"/>
-      <w:bookmarkEnd w:id="0"/>
       <w:r>
         <w:rPr>
           <w:rFonts w:ascii="Arial" w:hAnsi="Arial" w:cs="Arial"/>
@@ -533,27 +491,7 @@
           <w:sz w:val="23"/>
           <w:szCs w:val="23"/>
         </w:rPr>
-        <w:t xml:space="preserve">What features did you end up using in your POI identifier, and what selection process did you use to pick them?  Did you have to do any scaling?  Why or why not?  As part of the assignment, you should attempt to engineer your own feature </w:t>
-      </w:r>
-      <w:proofErr w:type="gramStart"/>
-      <w:r>
-        <w:rPr>
-          <w:rFonts w:ascii="Arial" w:hAnsi="Arial" w:cs="Arial"/>
-          <w:color w:val="000000"/>
-          <w:sz w:val="23"/>
-          <w:szCs w:val="23"/>
-        </w:rPr>
-        <w:t>that</w:t>
-      </w:r>
-      <w:proofErr w:type="gramEnd"/>
-      <w:r>
-        <w:rPr>
-          <w:rFonts w:ascii="Arial" w:hAnsi="Arial" w:cs="Arial"/>
-          <w:color w:val="000000"/>
-          <w:sz w:val="23"/>
-          <w:szCs w:val="23"/>
-        </w:rPr>
-        <w:t xml:space="preserve"> doesn’t come ready-made in the dataset--explain what feature you tried to </w:t>
+        <w:t xml:space="preserve">What features did you end up using in your POI identifier, and what selection process did you use to pick them?  Did you have to do any scaling?  Why or why not?  As part of the assignment, you should attempt to engineer your own feature that doesn’t come ready-made in the dataset--explain what feature you tried to </w:t>
       </w:r>
       <w:r>
         <w:rPr>
@@ -583,28 +521,20 @@
           <w:sz w:val="23"/>
           <w:szCs w:val="23"/>
         </w:rPr>
-        <w:t xml:space="preserve"> of the features that you use.  [</w:t>
-      </w:r>
-      <w:proofErr w:type="gramStart"/>
-      <w:r>
-        <w:rPr>
-          <w:rFonts w:ascii="Arial" w:hAnsi="Arial" w:cs="Arial"/>
-          <w:color w:val="000000"/>
-          <w:sz w:val="23"/>
-          <w:szCs w:val="23"/>
-        </w:rPr>
-        <w:t>relevant</w:t>
-      </w:r>
-      <w:proofErr w:type="gramEnd"/>
-      <w:r>
-        <w:rPr>
-          <w:rFonts w:ascii="Arial" w:hAnsi="Arial" w:cs="Arial"/>
-          <w:color w:val="000000"/>
-          <w:sz w:val="23"/>
-          <w:szCs w:val="23"/>
-        </w:rPr>
-        <w:t xml:space="preserve"> rubric items: “create new features”, “properly scale features”, “intelligently select feature”]</w:t>
-      </w:r>
+        <w:t xml:space="preserve"> of the features that you use.  [relevant rubric items: “create new features”, “properly scale features”, “intelligently select feature”]</w:t>
+      </w:r>
+    </w:p>
+    <w:p>
+      <w:pPr>
+        <w:ind w:left="720"/>
+        <w:textAlignment w:val="baseline"/>
+        <w:rPr>
+          <w:rFonts w:ascii="Arial" w:hAnsi="Arial" w:cs="Arial"/>
+          <w:color w:val="000000"/>
+          <w:sz w:val="23"/>
+          <w:szCs w:val="23"/>
+        </w:rPr>
+      </w:pPr>
     </w:p>
     <w:p>
       <w:pPr>
@@ -627,28 +557,130 @@
           <w:sz w:val="23"/>
           <w:szCs w:val="23"/>
         </w:rPr>
-        <w:t>What algorithm did you end up using?  What other one(s) did you try? [</w:t>
-      </w:r>
-      <w:proofErr w:type="gramStart"/>
-      <w:r>
-        <w:rPr>
-          <w:rFonts w:ascii="Arial" w:hAnsi="Arial" w:cs="Arial"/>
-          <w:color w:val="000000"/>
-          <w:sz w:val="23"/>
-          <w:szCs w:val="23"/>
-        </w:rPr>
-        <w:t>relevant</w:t>
-      </w:r>
-      <w:proofErr w:type="gramEnd"/>
-      <w:r>
-        <w:rPr>
-          <w:rFonts w:ascii="Arial" w:hAnsi="Arial" w:cs="Arial"/>
-          <w:color w:val="000000"/>
-          <w:sz w:val="23"/>
-          <w:szCs w:val="23"/>
-        </w:rPr>
-        <w:t xml:space="preserve"> rubric item: “pick an algorithm”]</w:t>
-      </w:r>
+        <w:t>What algorithm did you end up using?  What other one(s) did you try? [relevant rubric item: “pick an algorithm”]</w:t>
+      </w:r>
+    </w:p>
+    <w:p>
+      <w:pPr>
+        <w:ind w:left="720"/>
+        <w:textAlignment w:val="baseline"/>
+        <w:rPr>
+          <w:rFonts w:ascii="Arial" w:hAnsi="Arial" w:cs="Arial"/>
+          <w:color w:val="0070C0"/>
+          <w:sz w:val="23"/>
+          <w:szCs w:val="23"/>
+        </w:rPr>
+      </w:pPr>
+      <w:r>
+        <w:rPr>
+          <w:rFonts w:ascii="Arial" w:hAnsi="Arial" w:cs="Arial"/>
+          <w:color w:val="0070C0"/>
+          <w:sz w:val="23"/>
+          <w:szCs w:val="23"/>
+        </w:rPr>
+        <w:t xml:space="preserve">I ended up using the </w:t>
+      </w:r>
+      <w:proofErr w:type="spellStart"/>
+      <w:r>
+        <w:rPr>
+          <w:rFonts w:ascii="Arial" w:hAnsi="Arial" w:cs="Arial"/>
+          <w:color w:val="0070C0"/>
+          <w:sz w:val="23"/>
+          <w:szCs w:val="23"/>
+        </w:rPr>
+        <w:t>KNearestNeigbour</w:t>
+      </w:r>
+      <w:proofErr w:type="spellEnd"/>
+      <w:r>
+        <w:rPr>
+          <w:rFonts w:ascii="Arial" w:hAnsi="Arial" w:cs="Arial"/>
+          <w:color w:val="0070C0"/>
+          <w:sz w:val="23"/>
+          <w:szCs w:val="23"/>
+        </w:rPr>
+        <w:t xml:space="preserve">. I considered the </w:t>
+      </w:r>
+      <w:proofErr w:type="spellStart"/>
+      <w:r>
+        <w:rPr>
+          <w:rFonts w:ascii="Arial" w:hAnsi="Arial" w:cs="Arial"/>
+          <w:color w:val="0070C0"/>
+          <w:sz w:val="23"/>
+          <w:szCs w:val="23"/>
+        </w:rPr>
+        <w:t>DecisionTree</w:t>
+      </w:r>
+      <w:proofErr w:type="spellEnd"/>
+      <w:r>
+        <w:rPr>
+          <w:rFonts w:ascii="Arial" w:hAnsi="Arial" w:cs="Arial"/>
+          <w:color w:val="0070C0"/>
+          <w:sz w:val="23"/>
+          <w:szCs w:val="23"/>
+        </w:rPr>
+        <w:t xml:space="preserve"> </w:t>
+      </w:r>
+      <w:r>
+        <w:rPr>
+          <w:rFonts w:ascii="Arial" w:hAnsi="Arial" w:cs="Arial"/>
+          <w:color w:val="0070C0"/>
+          <w:sz w:val="23"/>
+          <w:szCs w:val="23"/>
+        </w:rPr>
+        <w:t xml:space="preserve">Classifier and the </w:t>
+      </w:r>
+      <w:proofErr w:type="spellStart"/>
+      <w:r>
+        <w:rPr>
+          <w:rFonts w:ascii="Arial" w:hAnsi="Arial" w:cs="Arial"/>
+          <w:color w:val="0070C0"/>
+          <w:sz w:val="23"/>
+          <w:szCs w:val="23"/>
+        </w:rPr>
+        <w:t>RandomForest</w:t>
+      </w:r>
+      <w:proofErr w:type="spellEnd"/>
+      <w:r>
+        <w:rPr>
+          <w:rFonts w:ascii="Arial" w:hAnsi="Arial" w:cs="Arial"/>
+          <w:color w:val="0070C0"/>
+          <w:sz w:val="23"/>
+          <w:szCs w:val="23"/>
+        </w:rPr>
+        <w:t xml:space="preserve">. On my first run, I actually got better results with </w:t>
+      </w:r>
+      <w:proofErr w:type="spellStart"/>
+      <w:r>
+        <w:rPr>
+          <w:rFonts w:ascii="Arial" w:hAnsi="Arial" w:cs="Arial"/>
+          <w:color w:val="0070C0"/>
+          <w:sz w:val="23"/>
+          <w:szCs w:val="23"/>
+        </w:rPr>
+        <w:t>KNearestNeigbours</w:t>
+      </w:r>
+      <w:proofErr w:type="spellEnd"/>
+      <w:r>
+        <w:rPr>
+          <w:rFonts w:ascii="Arial" w:hAnsi="Arial" w:cs="Arial"/>
+          <w:color w:val="0070C0"/>
+          <w:sz w:val="23"/>
+          <w:szCs w:val="23"/>
+        </w:rPr>
+        <w:t xml:space="preserve"> and from my perspective it is also the simpler model to interpret as well. It is always best to choose the parsimonious model when there are similar alternatives. All these types are classification algorithms and would be appropriate because we are trying to classify the test employees as either POI or not-POI.</w:t>
+      </w:r>
+    </w:p>
+    <w:p>
+      <w:pPr>
+        <w:ind w:left="720"/>
+        <w:textAlignment w:val="baseline"/>
+        <w:rPr>
+          <w:rFonts w:ascii="Arial" w:hAnsi="Arial" w:cs="Arial"/>
+          <w:color w:val="0070C0"/>
+          <w:sz w:val="23"/>
+          <w:szCs w:val="23"/>
+        </w:rPr>
+      </w:pPr>
     </w:p>
     <w:p>
       <w:pPr>
@@ -671,28 +703,80 @@
           <w:sz w:val="23"/>
           <w:szCs w:val="23"/>
         </w:rPr>
-        <w:t>What does it mean to tune the parameters of an algorithm, and what can happen if you don’t do this well?  How did you tune the parameters of your particular algorithm?  (Some algorithms don’t have parameters that you need to tune--if this is the case for the one you picked, identify and briefly explain how you would have done it if you used, say, a decision tree classifier). [</w:t>
-      </w:r>
-      <w:proofErr w:type="gramStart"/>
-      <w:r>
-        <w:rPr>
-          <w:rFonts w:ascii="Arial" w:hAnsi="Arial" w:cs="Arial"/>
-          <w:color w:val="000000"/>
-          <w:sz w:val="23"/>
-          <w:szCs w:val="23"/>
-        </w:rPr>
-        <w:t>relevant</w:t>
-      </w:r>
-      <w:proofErr w:type="gramEnd"/>
-      <w:r>
-        <w:rPr>
-          <w:rFonts w:ascii="Arial" w:hAnsi="Arial" w:cs="Arial"/>
-          <w:color w:val="000000"/>
-          <w:sz w:val="23"/>
-          <w:szCs w:val="23"/>
-        </w:rPr>
-        <w:t xml:space="preserve"> rubric item: “tune the algorithm”]</w:t>
-      </w:r>
+        <w:t>What does it mean to tune the parameters of an algorithm, and what can happen if you don’t do this well?  How did you tune the parameters of your particular algorithm?  (Some algorithms don’t have parameters that you need to tune--if this is the case for the one you picked, identify and briefly explain how you would have done it if you used, say, a decision tree classifier). [relevant rubric item: “tune the algorithm”]</w:t>
+      </w:r>
+    </w:p>
+    <w:p>
+      <w:pPr>
+        <w:pStyle w:val="ListParagraph"/>
+        <w:textAlignment w:val="baseline"/>
+        <w:rPr>
+          <w:rFonts w:ascii="Arial" w:hAnsi="Arial" w:cs="Arial"/>
+          <w:color w:val="0070C0"/>
+          <w:sz w:val="23"/>
+          <w:szCs w:val="23"/>
+        </w:rPr>
+      </w:pPr>
+      <w:r>
+        <w:rPr>
+          <w:rFonts w:ascii="Arial" w:hAnsi="Arial" w:cs="Arial"/>
+          <w:color w:val="0070C0"/>
+          <w:sz w:val="23"/>
+          <w:szCs w:val="23"/>
+        </w:rPr>
+        <w:t xml:space="preserve">Tuning the parameters of an algorithm means to change some variables in the </w:t>
+      </w:r>
+      <w:proofErr w:type="spellStart"/>
+      <w:r>
+        <w:rPr>
+          <w:rFonts w:ascii="Arial" w:hAnsi="Arial" w:cs="Arial"/>
+          <w:color w:val="0070C0"/>
+          <w:sz w:val="23"/>
+          <w:szCs w:val="23"/>
+        </w:rPr>
+        <w:t>algorirthm</w:t>
+      </w:r>
+      <w:proofErr w:type="spellEnd"/>
+      <w:r>
+        <w:rPr>
+          <w:rFonts w:ascii="Arial" w:hAnsi="Arial" w:cs="Arial"/>
+          <w:color w:val="0070C0"/>
+          <w:sz w:val="23"/>
+          <w:szCs w:val="23"/>
+        </w:rPr>
+        <w:t xml:space="preserve"> to tweak it. If you don’t </w:t>
+      </w:r>
+      <w:proofErr w:type="spellStart"/>
+      <w:r>
+        <w:rPr>
+          <w:rFonts w:ascii="Arial" w:hAnsi="Arial" w:cs="Arial"/>
+          <w:color w:val="0070C0"/>
+          <w:sz w:val="23"/>
+          <w:szCs w:val="23"/>
+        </w:rPr>
+        <w:t>tuen</w:t>
+      </w:r>
+      <w:proofErr w:type="spellEnd"/>
+      <w:r>
+        <w:rPr>
+          <w:rFonts w:ascii="Arial" w:hAnsi="Arial" w:cs="Arial"/>
+          <w:color w:val="0070C0"/>
+          <w:sz w:val="23"/>
+          <w:szCs w:val="23"/>
+        </w:rPr>
+        <w:t xml:space="preserve"> the parameters effectively, you will end up with a sub-optimal model.</w:t>
+      </w:r>
+    </w:p>
+    <w:p>
+      <w:pPr>
+        <w:textAlignment w:val="baseline"/>
+        <w:rPr>
+          <w:rFonts w:ascii="Arial" w:hAnsi="Arial" w:cs="Arial"/>
+          <w:color w:val="000000"/>
+          <w:sz w:val="23"/>
+          <w:szCs w:val="23"/>
+        </w:rPr>
+      </w:pPr>
     </w:p>
     <w:p>
       <w:pPr>
@@ -715,28 +799,30 @@
           <w:sz w:val="23"/>
           <w:szCs w:val="23"/>
         </w:rPr>
-        <w:t>What is validation, and what’s a classic mistake you can make if you do it wrong?  How did you validate your analysis?  [</w:t>
-      </w:r>
-      <w:proofErr w:type="gramStart"/>
-      <w:r>
-        <w:rPr>
-          <w:rFonts w:ascii="Arial" w:hAnsi="Arial" w:cs="Arial"/>
-          <w:color w:val="000000"/>
-          <w:sz w:val="23"/>
-          <w:szCs w:val="23"/>
-        </w:rPr>
-        <w:t>relevant</w:t>
-      </w:r>
-      <w:proofErr w:type="gramEnd"/>
-      <w:r>
-        <w:rPr>
-          <w:rFonts w:ascii="Arial" w:hAnsi="Arial" w:cs="Arial"/>
-          <w:color w:val="000000"/>
-          <w:sz w:val="23"/>
-          <w:szCs w:val="23"/>
-        </w:rPr>
-        <w:t xml:space="preserve"> rubric item: “validation strategy”]</w:t>
-      </w:r>
+        <w:t>What is validation, and what’s a classic mistake you can make if you do it wrong?  How did you</w:t>
+      </w:r>
+      <w:bookmarkStart w:id="0" w:name="_GoBack"/>
+      <w:bookmarkEnd w:id="0"/>
+      <w:r>
+        <w:rPr>
+          <w:rFonts w:ascii="Arial" w:hAnsi="Arial" w:cs="Arial"/>
+          <w:color w:val="000000"/>
+          <w:sz w:val="23"/>
+          <w:szCs w:val="23"/>
+        </w:rPr>
+        <w:t xml:space="preserve"> validate your analysis?  [relevant rubric item: “validation strategy”]</w:t>
+      </w:r>
+    </w:p>
+    <w:p>
+      <w:pPr>
+        <w:textAlignment w:val="baseline"/>
+        <w:rPr>
+          <w:rFonts w:ascii="Arial" w:hAnsi="Arial" w:cs="Arial"/>
+          <w:color w:val="000000"/>
+          <w:sz w:val="23"/>
+          <w:szCs w:val="23"/>
+        </w:rPr>
+      </w:pPr>
     </w:p>
     <w:p>
       <w:pPr>
@@ -759,27 +845,7 @@
           <w:sz w:val="23"/>
           <w:szCs w:val="23"/>
         </w:rPr>
-        <w:t>Give at least 2 evaluation metrics, and your average performance for each of them.  Explain an interpretation of your metrics that says something human-understandable about your algorithm’s performance. [</w:t>
-      </w:r>
-      <w:proofErr w:type="gramStart"/>
-      <w:r>
-        <w:rPr>
-          <w:rFonts w:ascii="Arial" w:hAnsi="Arial" w:cs="Arial"/>
-          <w:color w:val="000000"/>
-          <w:sz w:val="23"/>
-          <w:szCs w:val="23"/>
-        </w:rPr>
-        <w:t>relevant</w:t>
-      </w:r>
-      <w:proofErr w:type="gramEnd"/>
-      <w:r>
-        <w:rPr>
-          <w:rFonts w:ascii="Arial" w:hAnsi="Arial" w:cs="Arial"/>
-          <w:color w:val="000000"/>
-          <w:sz w:val="23"/>
-          <w:szCs w:val="23"/>
-        </w:rPr>
-        <w:t xml:space="preserve"> rubric item: “usage of evaluation metrics”]</w:t>
+        <w:t>Give at least 2 evaluation metrics, and your average performance for each of them.  Explain an interpretation of your metrics that says something human-understandable about your algorithm’s performance. [relevant rubric item: “usage of evaluation metrics”]</w:t>
       </w:r>
     </w:p>
     <w:p/>
@@ -1366,6 +1432,17 @@
       <w:u w:val="single"/>
     </w:rPr>
   </w:style>
+  <w:style w:type="paragraph" w:styleId="ListParagraph">
+    <w:name w:val="List Paragraph"/>
+    <w:basedOn w:val="Normal"/>
+    <w:uiPriority w:val="34"/>
+    <w:qFormat/>
+    <w:rsid w:val="00CC5895"/>
+    <w:pPr>
+      <w:ind w:left="720"/>
+      <w:contextualSpacing/>
+    </w:pPr>
+  </w:style>
 </w:styles>
 </file>
 

</xml_diff>